<commit_message>
added structure and literature
</commit_message>
<xml_diff>
--- a/Проблема Отцов и дверей; Индивидуальный проект; 10 класс.docx
+++ b/Проблема Отцов и дверей; Индивидуальный проект; 10 класс.docx
@@ -710,6 +710,8 @@
         <w:spacing w:after="240" w:line="360" w:lineRule="auto"/>
         <w:rPr>
           <w:rFonts w:ascii="Times New Roman" w:hAnsi="Times New Roman" w:cs="Times New Roman"/>
+          <w:b/>
+          <w:bCs/>
           <w:sz w:val="28"/>
           <w:szCs w:val="28"/>
         </w:rPr>
@@ -726,6 +728,8 @@
       <w:r>
         <w:rPr>
           <w:rFonts w:ascii="Times New Roman" w:hAnsi="Times New Roman" w:cs="Times New Roman"/>
+          <w:b/>
+          <w:bCs/>
           <w:color w:val="auto"/>
           <w:sz w:val="28"/>
           <w:szCs w:val="28"/>
@@ -1275,6 +1279,35 @@
         </w:rPr>
         <w:t>, которые делают его проще и удобнее для всех участников.</w:t>
       </w:r>
+    </w:p>
+    <w:p>
+      <w:pPr>
+        <w:rPr>
+          <w:rFonts w:ascii="Times New Roman" w:hAnsi="Times New Roman" w:cs="Times New Roman"/>
+          <w:sz w:val="28"/>
+          <w:szCs w:val="28"/>
+        </w:rPr>
+      </w:pPr>
+      <w:r>
+        <w:rPr>
+          <w:rFonts w:ascii="Times New Roman" w:hAnsi="Times New Roman" w:cs="Times New Roman"/>
+          <w:sz w:val="28"/>
+          <w:szCs w:val="28"/>
+        </w:rPr>
+        <w:br w:type="page"/>
+      </w:r>
+    </w:p>
+    <w:p>
+      <w:pPr>
+        <w:spacing w:line="360" w:lineRule="auto"/>
+        <w:ind w:firstLine="709"/>
+        <w:jc w:val="both"/>
+        <w:rPr>
+          <w:rFonts w:ascii="Times New Roman" w:hAnsi="Times New Roman" w:cs="Times New Roman"/>
+          <w:sz w:val="28"/>
+          <w:szCs w:val="28"/>
+        </w:rPr>
+      </w:pPr>
     </w:p>
     <w:sectPr>
       <w:footerReference w:type="default" r:id="rId8"/>

</xml_diff>